<commit_message>
Generazione ostacoli funzionante, tempo funzionante, salto funzionante + Diario
</commit_message>
<xml_diff>
--- a/4_Diari/2022-12-09_Diario_ChristianMonga.docx
+++ b/4_Diari/2022-12-09_Diario_ChristianMonga.docx
@@ -195,6 +195,179 @@
               </w:rPr>
               <w:t xml:space="preserve"> </w:t>
             </w:r>
+            <w:r>
+              <w:rPr>
+                <w:rFonts w:ascii="Arial" w:hAnsi="Arial" w:cs="Arial"/>
+              </w:rPr>
+              <w:t>(</w:t>
+            </w:r>
+            <w:hyperlink r:id="rId8" w:history="1">
+              <w:r>
+                <w:rPr>
+                  <w:rStyle w:val="Collegamentoipertestuale"/>
+                  <w:rFonts w:ascii="Arial" w:hAnsi="Arial" w:cs="Arial"/>
+                </w:rPr>
+                <w:t>https://www.youtube.com/watch?</w:t>
+              </w:r>
+              <w:r>
+                <w:rPr>
+                  <w:rStyle w:val="Collegamentoipertestuale"/>
+                  <w:rFonts w:ascii="Arial" w:hAnsi="Arial" w:cs="Arial"/>
+                </w:rPr>
+                <w:t>v</w:t>
+              </w:r>
+              <w:r>
+                <w:rPr>
+                  <w:rStyle w:val="Collegamentoipertestuale"/>
+                  <w:rFonts w:ascii="Arial" w:hAnsi="Arial" w:cs="Arial"/>
+                </w:rPr>
+                <w:t>=qc7J0iei3BU&amp;t</w:t>
+              </w:r>
+            </w:hyperlink>
+            <w:r>
+              <w:rPr>
+                <w:rFonts w:ascii="Arial" w:hAnsi="Arial" w:cs="Arial"/>
+              </w:rPr>
+              <w:t>)</w:t>
+            </w:r>
+          </w:p>
+          <w:p>
+            <w:pPr>
+              <w:rPr>
+                <w:rFonts w:ascii="Arial" w:hAnsi="Arial" w:cs="Arial"/>
+              </w:rPr>
+            </w:pPr>
+            <w:r>
+              <w:rPr>
+                <w:rFonts w:ascii="Arial" w:hAnsi="Arial" w:cs="Arial"/>
+              </w:rPr>
+              <w:t xml:space="preserve">Grazie a questo video sono riuscito a mostrare il tempo di gioco su un </w:t>
+            </w:r>
+            <w:proofErr w:type="spellStart"/>
+            <w:r>
+              <w:rPr>
+                <w:rFonts w:ascii="Arial" w:hAnsi="Arial" w:cs="Arial"/>
+              </w:rPr>
+              <w:t>TextMeshPro</w:t>
+            </w:r>
+            <w:proofErr w:type="spellEnd"/>
+            <w:r>
+              <w:rPr>
+                <w:rFonts w:ascii="Arial" w:hAnsi="Arial" w:cs="Arial"/>
+              </w:rPr>
+              <w:t xml:space="preserve"> sullo schermo del gioco nel formato </w:t>
+            </w:r>
+            <w:proofErr w:type="spellStart"/>
+            <w:r>
+              <w:rPr>
+                <w:rFonts w:ascii="Arial" w:hAnsi="Arial" w:cs="Arial"/>
+              </w:rPr>
+              <w:t>hh:</w:t>
+            </w:r>
+            <w:proofErr w:type="gramStart"/>
+            <w:r>
+              <w:rPr>
+                <w:rFonts w:ascii="Arial" w:hAnsi="Arial" w:cs="Arial"/>
+              </w:rPr>
+              <w:t>mm:ss</w:t>
+            </w:r>
+            <w:proofErr w:type="spellEnd"/>
+            <w:r>
+              <w:rPr>
+                <w:rFonts w:ascii="Arial" w:hAnsi="Arial" w:cs="Arial"/>
+              </w:rPr>
+              <w:t>.</w:t>
+            </w:r>
+            <w:proofErr w:type="gramEnd"/>
+          </w:p>
+          <w:p>
+            <w:pPr>
+              <w:rPr>
+                <w:rFonts w:ascii="Arial" w:hAnsi="Arial" w:cs="Arial"/>
+              </w:rPr>
+            </w:pPr>
+            <w:r>
+              <w:rPr>
+                <w:rFonts w:ascii="Arial" w:hAnsi="Arial" w:cs="Arial"/>
+              </w:rPr>
+              <w:t xml:space="preserve">Creato script </w:t>
+            </w:r>
+            <w:proofErr w:type="spellStart"/>
+            <w:r>
+              <w:rPr>
+                <w:rFonts w:ascii="Arial" w:hAnsi="Arial" w:cs="Arial"/>
+              </w:rPr>
+              <w:t>GestoreOstacoli</w:t>
+            </w:r>
+            <w:proofErr w:type="spellEnd"/>
+            <w:r>
+              <w:rPr>
+                <w:rFonts w:ascii="Arial" w:hAnsi="Arial" w:cs="Arial"/>
+              </w:rPr>
+              <w:t xml:space="preserve"> contenente lo stesso codice dello script </w:t>
+            </w:r>
+            <w:proofErr w:type="spellStart"/>
+            <w:r>
+              <w:rPr>
+                <w:rFonts w:ascii="Arial" w:hAnsi="Arial" w:cs="Arial"/>
+              </w:rPr>
+              <w:t>Destroyer</w:t>
+            </w:r>
+            <w:proofErr w:type="spellEnd"/>
+            <w:r>
+              <w:rPr>
+                <w:rFonts w:ascii="Arial" w:hAnsi="Arial" w:cs="Arial"/>
+              </w:rPr>
+              <w:t>.</w:t>
+            </w:r>
+          </w:p>
+          <w:p>
+            <w:pPr>
+              <w:rPr>
+                <w:rFonts w:ascii="Arial" w:hAnsi="Arial" w:cs="Arial"/>
+              </w:rPr>
+            </w:pPr>
+            <w:r>
+              <w:rPr>
+                <w:rFonts w:ascii="Arial" w:hAnsi="Arial" w:cs="Arial"/>
+              </w:rPr>
+              <w:t xml:space="preserve">Tolto lo script corrotto dai </w:t>
+            </w:r>
+            <w:proofErr w:type="spellStart"/>
+            <w:r>
+              <w:rPr>
+                <w:rFonts w:ascii="Arial" w:hAnsi="Arial" w:cs="Arial"/>
+              </w:rPr>
+              <w:t>prefab</w:t>
+            </w:r>
+            <w:proofErr w:type="spellEnd"/>
+            <w:r>
+              <w:rPr>
+                <w:rFonts w:ascii="Arial" w:hAnsi="Arial" w:cs="Arial"/>
+              </w:rPr>
+              <w:t xml:space="preserve"> e aggiunto lo script </w:t>
+            </w:r>
+            <w:proofErr w:type="spellStart"/>
+            <w:r>
+              <w:rPr>
+                <w:rFonts w:ascii="Arial" w:hAnsi="Arial" w:cs="Arial"/>
+              </w:rPr>
+              <w:t>GestoreOstacoli</w:t>
+            </w:r>
+            <w:proofErr w:type="spellEnd"/>
+            <w:r>
+              <w:rPr>
+                <w:rFonts w:ascii="Arial" w:hAnsi="Arial" w:cs="Arial"/>
+              </w:rPr>
+              <w:t>.</w:t>
+            </w:r>
+          </w:p>
+          <w:p>
+            <w:pPr>
+              <w:rPr>
+                <w:rFonts w:ascii="Arial" w:hAnsi="Arial" w:cs="Arial"/>
+              </w:rPr>
+            </w:pPr>
           </w:p>
         </w:tc>
       </w:tr>
@@ -250,6 +423,192 @@
                 <w:rFonts w:ascii="Arial" w:hAnsi="Arial" w:cs="Arial"/>
               </w:rPr>
             </w:pPr>
+            <w:r>
+              <w:rPr>
+                <w:rFonts w:ascii="Arial" w:hAnsi="Arial" w:cs="Arial"/>
+              </w:rPr>
+              <w:t xml:space="preserve">Quando premo il tasto sinistro per saltare si scontra comunque con gli ostacoli, ho ricreato lo script </w:t>
+            </w:r>
+            <w:proofErr w:type="spellStart"/>
+            <w:r>
+              <w:rPr>
+                <w:rFonts w:ascii="Arial" w:hAnsi="Arial" w:cs="Arial"/>
+              </w:rPr>
+              <w:t>Destroyer</w:t>
+            </w:r>
+            <w:proofErr w:type="spellEnd"/>
+            <w:r>
+              <w:rPr>
+                <w:rFonts w:ascii="Arial" w:hAnsi="Arial" w:cs="Arial"/>
+              </w:rPr>
+              <w:t xml:space="preserve"> chiamandolo </w:t>
+            </w:r>
+            <w:proofErr w:type="spellStart"/>
+            <w:r>
+              <w:rPr>
+                <w:rFonts w:ascii="Arial" w:hAnsi="Arial" w:cs="Arial"/>
+              </w:rPr>
+              <w:t>GestoreOstacoli</w:t>
+            </w:r>
+            <w:proofErr w:type="spellEnd"/>
+            <w:r>
+              <w:rPr>
+                <w:rFonts w:ascii="Arial" w:hAnsi="Arial" w:cs="Arial"/>
+              </w:rPr>
+              <w:t xml:space="preserve"> perché dava un errore di script invalido.</w:t>
+            </w:r>
+          </w:p>
+          <w:p>
+            <w:pPr>
+              <w:rPr>
+                <w:rFonts w:ascii="Arial" w:hAnsi="Arial" w:cs="Arial"/>
+              </w:rPr>
+            </w:pPr>
+            <w:r>
+              <w:rPr>
+                <w:rFonts w:ascii="Arial" w:hAnsi="Arial" w:cs="Arial"/>
+              </w:rPr>
+              <w:t xml:space="preserve">Non potevo modificare i </w:t>
+            </w:r>
+            <w:proofErr w:type="spellStart"/>
+            <w:r>
+              <w:rPr>
+                <w:rFonts w:ascii="Arial" w:hAnsi="Arial" w:cs="Arial"/>
+              </w:rPr>
+              <w:t>prefab</w:t>
+            </w:r>
+            <w:proofErr w:type="spellEnd"/>
+            <w:r>
+              <w:rPr>
+                <w:rFonts w:ascii="Arial" w:hAnsi="Arial" w:cs="Arial"/>
+              </w:rPr>
+              <w:t xml:space="preserve"> perché contenevano uno script corrotto e non esistente quindi ho dovuto aprire le loro proprietà manualmente per eliminare questo script e poterci inserire </w:t>
+            </w:r>
+            <w:proofErr w:type="spellStart"/>
+            <w:r>
+              <w:rPr>
+                <w:rFonts w:ascii="Arial" w:hAnsi="Arial" w:cs="Arial"/>
+              </w:rPr>
+              <w:t>GestoreOstacoli</w:t>
+            </w:r>
+            <w:proofErr w:type="spellEnd"/>
+            <w:r>
+              <w:rPr>
+                <w:rFonts w:ascii="Arial" w:hAnsi="Arial" w:cs="Arial"/>
+              </w:rPr>
+              <w:t>.</w:t>
+            </w:r>
+          </w:p>
+          <w:p>
+            <w:pPr>
+              <w:rPr>
+                <w:rFonts w:ascii="Arial" w:hAnsi="Arial" w:cs="Arial"/>
+              </w:rPr>
+            </w:pPr>
+            <w:r>
+              <w:rPr>
+                <w:rFonts w:ascii="Arial" w:hAnsi="Arial" w:cs="Arial"/>
+              </w:rPr>
+              <w:t xml:space="preserve">Nello script </w:t>
+            </w:r>
+            <w:proofErr w:type="spellStart"/>
+            <w:r>
+              <w:rPr>
+                <w:rFonts w:ascii="Arial" w:hAnsi="Arial" w:cs="Arial"/>
+              </w:rPr>
+              <w:t>GestoreOstacoli</w:t>
+            </w:r>
+            <w:proofErr w:type="spellEnd"/>
+            <w:r>
+              <w:rPr>
+                <w:rFonts w:ascii="Arial" w:hAnsi="Arial" w:cs="Arial"/>
+              </w:rPr>
+              <w:t xml:space="preserve"> quando deve eliminare gli ostacoli elimina il </w:t>
+            </w:r>
+            <w:proofErr w:type="spellStart"/>
+            <w:r>
+              <w:rPr>
+                <w:rFonts w:ascii="Arial" w:hAnsi="Arial" w:cs="Arial"/>
+              </w:rPr>
+              <w:t>gameObject</w:t>
+            </w:r>
+            <w:proofErr w:type="spellEnd"/>
+            <w:r>
+              <w:rPr>
+                <w:rFonts w:ascii="Arial" w:hAnsi="Arial" w:cs="Arial"/>
+              </w:rPr>
+              <w:t xml:space="preserve"> </w:t>
+            </w:r>
+            <w:proofErr w:type="spellStart"/>
+            <w:r>
+              <w:rPr>
+                <w:rFonts w:ascii="Arial" w:hAnsi="Arial" w:cs="Arial"/>
+              </w:rPr>
+              <w:t>LevelGenerator</w:t>
+            </w:r>
+            <w:proofErr w:type="spellEnd"/>
+            <w:r>
+              <w:rPr>
+                <w:rFonts w:ascii="Arial" w:hAnsi="Arial" w:cs="Arial"/>
+              </w:rPr>
+              <w:t xml:space="preserve"> perché ho chiamato una variabile </w:t>
+            </w:r>
+            <w:proofErr w:type="spellStart"/>
+            <w:r>
+              <w:rPr>
+                <w:rFonts w:ascii="Arial" w:hAnsi="Arial" w:cs="Arial"/>
+              </w:rPr>
+              <w:t>gameObject</w:t>
+            </w:r>
+            <w:proofErr w:type="spellEnd"/>
+            <w:r>
+              <w:rPr>
+                <w:rFonts w:ascii="Arial" w:hAnsi="Arial" w:cs="Arial"/>
+              </w:rPr>
+              <w:t xml:space="preserve"> dove ho salvato il </w:t>
+            </w:r>
+            <w:proofErr w:type="spellStart"/>
+            <w:r>
+              <w:rPr>
+                <w:rFonts w:ascii="Arial" w:hAnsi="Arial" w:cs="Arial"/>
+              </w:rPr>
+              <w:t>LevelGenerator</w:t>
+            </w:r>
+            <w:proofErr w:type="spellEnd"/>
+            <w:r>
+              <w:rPr>
+                <w:rFonts w:ascii="Arial" w:hAnsi="Arial" w:cs="Arial"/>
+              </w:rPr>
+              <w:t xml:space="preserve"> però il nome </w:t>
+            </w:r>
+            <w:proofErr w:type="spellStart"/>
+            <w:r>
+              <w:rPr>
+                <w:rFonts w:ascii="Arial" w:hAnsi="Arial" w:cs="Arial"/>
+              </w:rPr>
+              <w:t>gameObject</w:t>
+            </w:r>
+            <w:proofErr w:type="spellEnd"/>
+            <w:r>
+              <w:rPr>
+                <w:rFonts w:ascii="Arial" w:hAnsi="Arial" w:cs="Arial"/>
+              </w:rPr>
+              <w:t xml:space="preserve"> sarebbe riservato per il </w:t>
+            </w:r>
+            <w:proofErr w:type="spellStart"/>
+            <w:r>
+              <w:rPr>
+                <w:rFonts w:ascii="Arial" w:hAnsi="Arial" w:cs="Arial"/>
+              </w:rPr>
+              <w:t>gameObject</w:t>
+            </w:r>
+            <w:proofErr w:type="spellEnd"/>
+            <w:r>
+              <w:rPr>
+                <w:rFonts w:ascii="Arial" w:hAnsi="Arial" w:cs="Arial"/>
+              </w:rPr>
+              <w:t xml:space="preserve"> corrente di dove è chiamato lo script. Queste due andavano in conflitto e non prendeva più gli ostacoli quindi ho rinominato la variabile in gameObjectLG.</w:t>
+            </w:r>
             <w:bookmarkStart w:id="3" w:name="_GoBack"/>
             <w:bookmarkEnd w:id="3"/>
           </w:p>
@@ -370,8 +729,8 @@
       </w:pPr>
     </w:p>
     <w:sectPr>
-      <w:headerReference w:type="default" r:id="rId8"/>
-      <w:footerReference w:type="default" r:id="rId9"/>
+      <w:headerReference w:type="default" r:id="rId9"/>
+      <w:footerReference w:type="default" r:id="rId10"/>
       <w:pgSz w:w="11906" w:h="16838"/>
       <w:pgMar w:top="1135" w:right="1134" w:bottom="993" w:left="1134" w:header="708" w:footer="314" w:gutter="0"/>
       <w:cols w:space="708"/>
@@ -4025,7 +4384,7 @@
 </file>
 
 <file path=customXml/itemProps1.xml><?xml version="1.0" encoding="utf-8"?>
-<ds:datastoreItem xmlns:ds="http://schemas.openxmlformats.org/officeDocument/2006/customXml" ds:itemID="{F7BAED0F-5601-40E9-8ED8-F4652B14D89F}">
+<ds:datastoreItem xmlns:ds="http://schemas.openxmlformats.org/officeDocument/2006/customXml" ds:itemID="{72B7182F-CAAB-4408-8590-CB3E5B7C52DC}">
   <ds:schemaRefs>
     <ds:schemaRef ds:uri="http://schemas.openxmlformats.org/officeDocument/2006/bibliography"/>
   </ds:schemaRefs>

</xml_diff>

<commit_message>
Nuova parte iniziale, animazione dello scontro del player + diario + gantt consuntivo
</commit_message>
<xml_diff>
--- a/4_Diari/2022-12-09_Diario_ChristianMonga.docx
+++ b/4_Diari/2022-12-09_Diario_ChristianMonga.docx
@@ -114,7 +114,13 @@
               <w:rPr>
                 <w:rFonts w:ascii="Arial" w:hAnsi="Arial" w:cs="Arial"/>
               </w:rPr>
-              <w:t>02</w:t>
+              <w:t>0</w:t>
+            </w:r>
+            <w:r>
+              <w:rPr>
+                <w:rFonts w:ascii="Arial" w:hAnsi="Arial" w:cs="Arial"/>
+              </w:rPr>
+              <w:t>9</w:t>
             </w:r>
             <w:r>
               <w:rPr>
@@ -368,6 +374,89 @@
                 <w:rFonts w:ascii="Arial" w:hAnsi="Arial" w:cs="Arial"/>
               </w:rPr>
             </w:pPr>
+            <w:r>
+              <w:rPr>
+                <w:rFonts w:ascii="Arial" w:hAnsi="Arial" w:cs="Arial"/>
+              </w:rPr>
+              <w:t xml:space="preserve">Creata due animazioni: </w:t>
+            </w:r>
+            <w:proofErr w:type="spellStart"/>
+            <w:r>
+              <w:rPr>
+                <w:rFonts w:ascii="Arial" w:hAnsi="Arial" w:cs="Arial"/>
+              </w:rPr>
+              <w:t>PlayerScia</w:t>
+            </w:r>
+            <w:proofErr w:type="spellEnd"/>
+            <w:r>
+              <w:rPr>
+                <w:rFonts w:ascii="Arial" w:hAnsi="Arial" w:cs="Arial"/>
+              </w:rPr>
+              <w:t xml:space="preserve"> e </w:t>
+            </w:r>
+            <w:proofErr w:type="spellStart"/>
+            <w:r>
+              <w:rPr>
+                <w:rFonts w:ascii="Arial" w:hAnsi="Arial" w:cs="Arial"/>
+              </w:rPr>
+              <w:t>PlayerScontro</w:t>
+            </w:r>
+            <w:proofErr w:type="spellEnd"/>
+            <w:r>
+              <w:rPr>
+                <w:rFonts w:ascii="Arial" w:hAnsi="Arial" w:cs="Arial"/>
+              </w:rPr>
+              <w:t xml:space="preserve"> su </w:t>
+            </w:r>
+            <w:proofErr w:type="spellStart"/>
+            <w:r>
+              <w:rPr>
+                <w:rFonts w:ascii="Arial" w:hAnsi="Arial" w:cs="Arial"/>
+              </w:rPr>
+              <w:t>P_Body</w:t>
+            </w:r>
+            <w:proofErr w:type="spellEnd"/>
+            <w:r>
+              <w:rPr>
+                <w:rFonts w:ascii="Arial" w:hAnsi="Arial" w:cs="Arial"/>
+              </w:rPr>
+              <w:t xml:space="preserve"> per poter animare lo scontro con gli ostacoli, poi ho rinom</w:t>
+            </w:r>
+            <w:r>
+              <w:rPr>
+                <w:rFonts w:ascii="Arial" w:hAnsi="Arial" w:cs="Arial"/>
+              </w:rPr>
+              <w:t xml:space="preserve">inato l’animator in </w:t>
+            </w:r>
+            <w:proofErr w:type="spellStart"/>
+            <w:r>
+              <w:rPr>
+                <w:rFonts w:ascii="Arial" w:hAnsi="Arial" w:cs="Arial"/>
+              </w:rPr>
+              <w:t>PlayerMovimentoAnimator</w:t>
+            </w:r>
+            <w:proofErr w:type="spellEnd"/>
+            <w:r>
+              <w:rPr>
+                <w:rFonts w:ascii="Arial" w:hAnsi="Arial" w:cs="Arial"/>
+              </w:rPr>
+              <w:t xml:space="preserve"> e all’interno ho creato un parametro booleano chiamato scontro. Come animazioni ho che di default il personaggio scia, se si scontra allora va a terra e dopo 2 secondi ricomincia a sciare. </w:t>
+            </w:r>
+          </w:p>
+          <w:p>
+            <w:pPr>
+              <w:rPr>
+                <w:rFonts w:ascii="Arial" w:hAnsi="Arial" w:cs="Arial"/>
+              </w:rPr>
+            </w:pPr>
+            <w:r>
+              <w:rPr>
+                <w:rFonts w:ascii="Arial" w:hAnsi="Arial" w:cs="Arial"/>
+              </w:rPr>
+              <w:t>Ricreata area iniziale mettendo un cartello di benvenuto, una casetta e due alberi.</w:t>
+            </w:r>
+            <w:bookmarkStart w:id="3" w:name="_GoBack"/>
+            <w:bookmarkEnd w:id="3"/>
           </w:p>
         </w:tc>
       </w:tr>
@@ -607,10 +696,29 @@
               <w:rPr>
                 <w:rFonts w:ascii="Arial" w:hAnsi="Arial" w:cs="Arial"/>
               </w:rPr>
-              <w:t xml:space="preserve"> corrente di dove è chiamato lo script. Queste due andavano in conflitto e non prendeva più gli ostacoli quindi ho rinominato la variabile in gameObjectLG.</w:t>
-            </w:r>
-            <w:bookmarkStart w:id="3" w:name="_GoBack"/>
-            <w:bookmarkEnd w:id="3"/>
+              <w:t xml:space="preserve"> corrente di dove è chiamato lo script. Queste due andavano in conflitto e non prendeva più gli ostacoli quindi ho rinominato la variabile in </w:t>
+            </w:r>
+            <w:proofErr w:type="spellStart"/>
+            <w:r>
+              <w:rPr>
+                <w:rFonts w:ascii="Arial" w:hAnsi="Arial" w:cs="Arial"/>
+              </w:rPr>
+              <w:t>gameObjectLG</w:t>
+            </w:r>
+            <w:proofErr w:type="spellEnd"/>
+            <w:r>
+              <w:rPr>
+                <w:rFonts w:ascii="Arial" w:hAnsi="Arial" w:cs="Arial"/>
+              </w:rPr>
+              <w:t>.</w:t>
+            </w:r>
+          </w:p>
+          <w:p>
+            <w:pPr>
+              <w:rPr>
+                <w:rFonts w:ascii="Arial" w:hAnsi="Arial" w:cs="Arial"/>
+              </w:rPr>
+            </w:pPr>
           </w:p>
         </w:tc>
       </w:tr>
@@ -4384,7 +4492,7 @@
 </file>
 
 <file path=customXml/itemProps1.xml><?xml version="1.0" encoding="utf-8"?>
-<ds:datastoreItem xmlns:ds="http://schemas.openxmlformats.org/officeDocument/2006/customXml" ds:itemID="{72B7182F-CAAB-4408-8590-CB3E5B7C52DC}">
+<ds:datastoreItem xmlns:ds="http://schemas.openxmlformats.org/officeDocument/2006/customXml" ds:itemID="{F539114B-80CB-43E1-BC4A-FEA41DB11F2B}">
   <ds:schemaRefs>
     <ds:schemaRef ds:uri="http://schemas.openxmlformats.org/officeDocument/2006/bibliography"/>
   </ds:schemaRefs>

</xml_diff>